<commit_message>
adding range to the first task
</commit_message>
<xml_diff>
--- a/lab1.docx
+++ b/lab1.docx
@@ -2474,19 +2474,8 @@
           <w:szCs w:val="28"/>
           <w:lang w:val="en-US"/>
         </w:rPr>
-        <w:t>OUI: 00:0</w:t>
-      </w:r>
-      <w:proofErr w:type="gramStart"/>
-      <w:r>
-        <w:rPr>
-          <w:rFonts w:eastAsia="Helvetica-Bold"/>
-          <w:sz w:val="28"/>
-          <w:szCs w:val="28"/>
-          <w:lang w:val="en-US"/>
-        </w:rPr>
-        <w:t>A:EB</w:t>
-      </w:r>
-      <w:proofErr w:type="gramEnd"/>
+        <w:t>OUI: 00:0A:EB</w:t>
+      </w:r>
     </w:p>
     <w:p>
       <w:pPr>
@@ -2499,28 +2488,198 @@
           <w:rFonts w:eastAsia="Helvetica-Bold"/>
           <w:sz w:val="28"/>
           <w:szCs w:val="28"/>
-        </w:rPr>
-      </w:pPr>
-      <w:r>
-        <w:rPr>
-          <w:rFonts w:eastAsia="Helvetica-Bold"/>
-          <w:sz w:val="28"/>
-          <w:szCs w:val="28"/>
-          <w:lang w:val="en-US"/>
-        </w:rPr>
-        <w:t xml:space="preserve">Vendor name: TP-LINK TECHNOLOGIES </w:t>
-      </w:r>
-      <w:proofErr w:type="gramStart"/>
-      <w:r>
-        <w:rPr>
-          <w:rFonts w:eastAsia="Helvetica-Bold"/>
-          <w:sz w:val="28"/>
-          <w:szCs w:val="28"/>
-          <w:lang w:val="en-US"/>
-        </w:rPr>
-        <w:t>CO.,LTD.</w:t>
-      </w:r>
-      <w:proofErr w:type="gramEnd"/>
+          <w:lang w:val="en-US"/>
+        </w:rPr>
+      </w:pPr>
+      <w:r>
+        <w:rPr>
+          <w:rFonts w:eastAsia="Helvetica-Bold"/>
+          <w:sz w:val="28"/>
+          <w:szCs w:val="28"/>
+          <w:lang w:val="en-US"/>
+        </w:rPr>
+        <w:t>Vendor name: TP-LINK TECHNOLOGIES CO.,LTD.</w:t>
+      </w:r>
+    </w:p>
+    <w:p>
+      <w:pPr>
+        <w:tabs>
+          <w:tab w:val="clear" w:pos="567"/>
+        </w:tabs>
+        <w:spacing w:line="360" w:lineRule="auto"/>
+        <w:jc w:val="both"/>
+        <w:rPr>
+          <w:rFonts w:eastAsia="Helvetica-Bold"/>
+          <w:sz w:val="28"/>
+          <w:szCs w:val="28"/>
+          <w:lang w:val="en-US"/>
+        </w:rPr>
+      </w:pPr>
+      <w:r>
+        <w:rPr>
+          <w:rFonts w:eastAsia="Helvetica-Bold"/>
+          <w:sz w:val="28"/>
+          <w:szCs w:val="28"/>
+          <w:lang w:val="en-US"/>
+        </w:rPr>
+        <w:t xml:space="preserve">Range: </w:t>
+      </w:r>
+      <w:r>
+        <w:rPr>
+          <w:rFonts w:eastAsia="Helvetica-Bold"/>
+          <w:sz w:val="28"/>
+          <w:szCs w:val="28"/>
+        </w:rPr>
+        <w:t>00</w:t>
+      </w:r>
+      <w:r>
+        <w:rPr>
+          <w:rFonts w:eastAsia="Helvetica-Bold"/>
+          <w:sz w:val="28"/>
+          <w:szCs w:val="28"/>
+          <w:lang w:val="en-US"/>
+        </w:rPr>
+        <w:t>:</w:t>
+      </w:r>
+      <w:r>
+        <w:rPr>
+          <w:rFonts w:eastAsia="Helvetica-Bold"/>
+          <w:sz w:val="28"/>
+          <w:szCs w:val="28"/>
+        </w:rPr>
+        <w:t>0A</w:t>
+      </w:r>
+      <w:r>
+        <w:rPr>
+          <w:rFonts w:eastAsia="Helvetica-Bold"/>
+          <w:sz w:val="28"/>
+          <w:szCs w:val="28"/>
+          <w:lang w:val="en-US"/>
+        </w:rPr>
+        <w:t>:</w:t>
+      </w:r>
+      <w:r>
+        <w:rPr>
+          <w:rFonts w:eastAsia="Helvetica-Bold"/>
+          <w:sz w:val="28"/>
+          <w:szCs w:val="28"/>
+        </w:rPr>
+        <w:t>EB</w:t>
+      </w:r>
+      <w:r>
+        <w:rPr>
+          <w:rFonts w:eastAsia="Helvetica-Bold"/>
+          <w:sz w:val="28"/>
+          <w:szCs w:val="28"/>
+          <w:lang w:val="en-US"/>
+        </w:rPr>
+        <w:t>:</w:t>
+      </w:r>
+      <w:r>
+        <w:rPr>
+          <w:rFonts w:eastAsia="Helvetica-Bold"/>
+          <w:sz w:val="28"/>
+          <w:szCs w:val="28"/>
+          <w:lang w:val="en-US"/>
+        </w:rPr>
+        <w:t>00</w:t>
+      </w:r>
+      <w:r>
+        <w:rPr>
+          <w:rFonts w:eastAsia="Helvetica-Bold"/>
+          <w:sz w:val="28"/>
+          <w:szCs w:val="28"/>
+          <w:lang w:val="en-US"/>
+        </w:rPr>
+        <w:t>:</w:t>
+      </w:r>
+      <w:r>
+        <w:rPr>
+          <w:rFonts w:eastAsia="Helvetica-Bold"/>
+          <w:sz w:val="28"/>
+          <w:szCs w:val="28"/>
+          <w:lang w:val="en-US"/>
+        </w:rPr>
+        <w:t>00</w:t>
+      </w:r>
+      <w:r>
+        <w:rPr>
+          <w:rFonts w:eastAsia="Helvetica-Bold"/>
+          <w:sz w:val="28"/>
+          <w:szCs w:val="28"/>
+          <w:lang w:val="en-US"/>
+        </w:rPr>
+        <w:t>:</w:t>
+      </w:r>
+      <w:r>
+        <w:rPr>
+          <w:rFonts w:eastAsia="Helvetica-Bold"/>
+          <w:sz w:val="28"/>
+          <w:szCs w:val="28"/>
+          <w:lang w:val="en-US"/>
+        </w:rPr>
+        <w:t>00</w:t>
+      </w:r>
+      <w:r>
+        <w:rPr>
+          <w:rFonts w:eastAsia="Helvetica-Bold"/>
+          <w:sz w:val="28"/>
+          <w:szCs w:val="28"/>
+          <w:lang w:val="en-US"/>
+        </w:rPr>
+        <w:t xml:space="preserve"> - </w:t>
+      </w:r>
+      <w:r>
+        <w:rPr>
+          <w:rFonts w:eastAsia="Helvetica-Bold"/>
+          <w:sz w:val="28"/>
+          <w:szCs w:val="28"/>
+        </w:rPr>
+        <w:t>00</w:t>
+      </w:r>
+      <w:r>
+        <w:rPr>
+          <w:rFonts w:eastAsia="Helvetica-Bold"/>
+          <w:sz w:val="28"/>
+          <w:szCs w:val="28"/>
+          <w:lang w:val="en-US"/>
+        </w:rPr>
+        <w:t>:</w:t>
+      </w:r>
+      <w:r>
+        <w:rPr>
+          <w:rFonts w:eastAsia="Helvetica-Bold"/>
+          <w:sz w:val="28"/>
+          <w:szCs w:val="28"/>
+        </w:rPr>
+        <w:t>0A</w:t>
+      </w:r>
+      <w:r>
+        <w:rPr>
+          <w:rFonts w:eastAsia="Helvetica-Bold"/>
+          <w:sz w:val="28"/>
+          <w:szCs w:val="28"/>
+          <w:lang w:val="en-US"/>
+        </w:rPr>
+        <w:t>:</w:t>
+      </w:r>
+      <w:r>
+        <w:rPr>
+          <w:rFonts w:eastAsia="Helvetica-Bold"/>
+          <w:sz w:val="28"/>
+          <w:szCs w:val="28"/>
+        </w:rPr>
+        <w:t>EB</w:t>
+      </w:r>
+      <w:r>
+        <w:rPr>
+          <w:rFonts w:eastAsia="Helvetica-Bold"/>
+          <w:sz w:val="28"/>
+          <w:szCs w:val="28"/>
+          <w:lang w:val="en-US"/>
+        </w:rPr>
+        <w:t>:FF:FF:FF</w:t>
+      </w:r>
     </w:p>
     <w:p>
       <w:pPr>
@@ -2745,7 +2904,6 @@
           <w:rFonts w:eastAsia="Helvetica-Bold"/>
           <w:sz w:val="28"/>
           <w:szCs w:val="28"/>
-          <w:lang w:val="en-US"/>
         </w:rPr>
       </w:pPr>
       <w:r>
@@ -2755,6 +2913,175 @@
           <w:szCs w:val="28"/>
         </w:rPr>
         <w:t>01 = 00000001 = G/L = 0, I/G = 1</w:t>
+      </w:r>
+    </w:p>
+    <w:p>
+      <w:pPr>
+        <w:tabs>
+          <w:tab w:val="clear" w:pos="567"/>
+        </w:tabs>
+        <w:spacing w:line="360" w:lineRule="auto"/>
+        <w:jc w:val="both"/>
+        <w:rPr>
+          <w:rFonts w:eastAsia="Helvetica-Bold"/>
+          <w:sz w:val="28"/>
+          <w:szCs w:val="28"/>
+          <w:lang w:val="en-US"/>
+        </w:rPr>
+      </w:pPr>
+      <w:r>
+        <w:rPr>
+          <w:rFonts w:eastAsia="Helvetica-Bold"/>
+          <w:sz w:val="28"/>
+          <w:szCs w:val="28"/>
+          <w:lang w:val="en-US"/>
+        </w:rPr>
+        <w:t xml:space="preserve">Range: </w:t>
+      </w:r>
+      <w:r>
+        <w:rPr>
+          <w:rFonts w:eastAsia="Helvetica-Bold"/>
+          <w:sz w:val="28"/>
+          <w:szCs w:val="28"/>
+        </w:rPr>
+        <w:t>01</w:t>
+      </w:r>
+      <w:r>
+        <w:rPr>
+          <w:rFonts w:eastAsia="Helvetica-Bold"/>
+          <w:sz w:val="28"/>
+          <w:szCs w:val="28"/>
+          <w:lang w:val="en-US"/>
+        </w:rPr>
+        <w:t>:</w:t>
+      </w:r>
+      <w:r>
+        <w:rPr>
+          <w:rFonts w:eastAsia="Helvetica-Bold"/>
+          <w:sz w:val="28"/>
+          <w:szCs w:val="28"/>
+        </w:rPr>
+        <w:t>00</w:t>
+      </w:r>
+      <w:r>
+        <w:rPr>
+          <w:rFonts w:eastAsia="Helvetica-Bold"/>
+          <w:sz w:val="28"/>
+          <w:szCs w:val="28"/>
+          <w:lang w:val="en-US"/>
+        </w:rPr>
+        <w:t>:</w:t>
+      </w:r>
+      <w:r>
+        <w:rPr>
+          <w:rFonts w:eastAsia="Helvetica-Bold"/>
+          <w:sz w:val="28"/>
+          <w:szCs w:val="28"/>
+        </w:rPr>
+        <w:t>5E</w:t>
+      </w:r>
+      <w:r>
+        <w:rPr>
+          <w:rFonts w:eastAsia="Helvetica-Bold"/>
+          <w:sz w:val="28"/>
+          <w:szCs w:val="28"/>
+          <w:lang w:val="en-US"/>
+        </w:rPr>
+        <w:t>:</w:t>
+      </w:r>
+      <w:r>
+        <w:rPr>
+          <w:rFonts w:eastAsia="Helvetica-Bold"/>
+          <w:sz w:val="28"/>
+          <w:szCs w:val="28"/>
+        </w:rPr>
+        <w:t>00</w:t>
+      </w:r>
+      <w:r>
+        <w:rPr>
+          <w:rFonts w:eastAsia="Helvetica-Bold"/>
+          <w:sz w:val="28"/>
+          <w:szCs w:val="28"/>
+          <w:lang w:val="en-US"/>
+        </w:rPr>
+        <w:t>:</w:t>
+      </w:r>
+      <w:r>
+        <w:rPr>
+          <w:rFonts w:eastAsia="Helvetica-Bold"/>
+          <w:sz w:val="28"/>
+          <w:szCs w:val="28"/>
+        </w:rPr>
+        <w:t>0</w:t>
+      </w:r>
+      <w:r>
+        <w:rPr>
+          <w:rFonts w:eastAsia="Helvetica-Bold"/>
+          <w:sz w:val="28"/>
+          <w:szCs w:val="28"/>
+          <w:lang w:val="en-US"/>
+        </w:rPr>
+        <w:t>0:00</w:t>
+      </w:r>
+      <w:r>
+        <w:rPr>
+          <w:rFonts w:eastAsia="Helvetica-Bold"/>
+          <w:sz w:val="28"/>
+          <w:szCs w:val="28"/>
+          <w:lang w:val="en-US"/>
+        </w:rPr>
+        <w:t xml:space="preserve"> – </w:t>
+      </w:r>
+      <w:r>
+        <w:rPr>
+          <w:rFonts w:eastAsia="Helvetica-Bold"/>
+          <w:sz w:val="28"/>
+          <w:szCs w:val="28"/>
+        </w:rPr>
+        <w:t>01</w:t>
+      </w:r>
+      <w:r>
+        <w:rPr>
+          <w:rFonts w:eastAsia="Helvetica-Bold"/>
+          <w:sz w:val="28"/>
+          <w:szCs w:val="28"/>
+          <w:lang w:val="en-US"/>
+        </w:rPr>
+        <w:t>:</w:t>
+      </w:r>
+      <w:r>
+        <w:rPr>
+          <w:rFonts w:eastAsia="Helvetica-Bold"/>
+          <w:sz w:val="28"/>
+          <w:szCs w:val="28"/>
+        </w:rPr>
+        <w:t>00</w:t>
+      </w:r>
+      <w:r>
+        <w:rPr>
+          <w:rFonts w:eastAsia="Helvetica-Bold"/>
+          <w:sz w:val="28"/>
+          <w:szCs w:val="28"/>
+          <w:lang w:val="en-US"/>
+        </w:rPr>
+        <w:t>:</w:t>
+      </w:r>
+      <w:r>
+        <w:rPr>
+          <w:rFonts w:eastAsia="Helvetica-Bold"/>
+          <w:sz w:val="28"/>
+          <w:szCs w:val="28"/>
+        </w:rPr>
+        <w:t>5E</w:t>
+      </w:r>
+      <w:r>
+        <w:rPr>
+          <w:rFonts w:eastAsia="Helvetica-Bold"/>
+          <w:sz w:val="28"/>
+          <w:szCs w:val="28"/>
+          <w:lang w:val="en-US"/>
+        </w:rPr>
+        <w:t>:FF:FF:FF</w:t>
       </w:r>
     </w:p>
     <w:p>
@@ -3224,6 +3551,7 @@
           <w:szCs w:val="28"/>
           <w:lang w:val="en-US"/>
         </w:rPr>
+        <w:lastRenderedPageBreak/>
         <w:t>Інверсна</w:t>
       </w:r>
       <w:proofErr w:type="spellEnd"/>
@@ -3299,7 +3627,6 @@
           <w:szCs w:val="28"/>
           <w:lang w:val="en-US"/>
         </w:rPr>
-        <w:lastRenderedPageBreak/>
         <w:t>Класови</w:t>
       </w:r>
       <w:proofErr w:type="spellEnd"/>
@@ -4506,17 +4833,13 @@
         </w:rPr>
         <w:t xml:space="preserve"> </w:t>
       </w:r>
-      <w:proofErr w:type="spellStart"/>
-      <w:r>
-        <w:rPr>
-          <w:rFonts w:eastAsia="Helvetica-Bold"/>
-          <w:sz w:val="28"/>
-          <w:szCs w:val="28"/>
-          <w:lang w:val="en-US"/>
-        </w:rPr>
-        <w:t>три</w:t>
-      </w:r>
-      <w:proofErr w:type="spellEnd"/>
+      <w:r>
+        <w:rPr>
+          <w:sz w:val="28"/>
+          <w:szCs w:val="28"/>
+        </w:rPr>
+        <w:t>два</w:t>
+      </w:r>
       <w:r>
         <w:rPr>
           <w:rFonts w:eastAsia="Helvetica-Bold"/>
@@ -5527,47 +5850,35 @@
           <w:szCs w:val="28"/>
           <w:lang w:val="en-US"/>
         </w:rPr>
-        <w:t>три</w:t>
-      </w:r>
-      <w:proofErr w:type="spellEnd"/>
-      <w:r>
-        <w:rPr>
-          <w:rFonts w:eastAsia="Helvetica-Bold"/>
-          <w:sz w:val="28"/>
-          <w:szCs w:val="28"/>
-          <w:lang w:val="en-US"/>
-        </w:rPr>
-        <w:t xml:space="preserve"> </w:t>
-      </w:r>
-      <w:proofErr w:type="spellStart"/>
-      <w:r>
-        <w:rPr>
-          <w:rFonts w:eastAsia="Helvetica-Bold"/>
-          <w:sz w:val="28"/>
-          <w:szCs w:val="28"/>
-          <w:lang w:val="en-US"/>
-        </w:rPr>
-        <w:t>перших</w:t>
-      </w:r>
-      <w:proofErr w:type="spellEnd"/>
-      <w:r>
-        <w:rPr>
-          <w:rFonts w:eastAsia="Helvetica-Bold"/>
-          <w:sz w:val="28"/>
-          <w:szCs w:val="28"/>
-          <w:lang w:val="en-US"/>
-        </w:rPr>
-        <w:t xml:space="preserve"> </w:t>
-      </w:r>
-      <w:proofErr w:type="spellStart"/>
-      <w:r>
-        <w:rPr>
-          <w:rFonts w:eastAsia="Helvetica-Bold"/>
-          <w:sz w:val="28"/>
-          <w:szCs w:val="28"/>
-          <w:lang w:val="en-US"/>
-        </w:rPr>
-        <w:t>байти</w:t>
+        <w:t>перши</w:t>
+      </w:r>
+      <w:proofErr w:type="spellEnd"/>
+      <w:r>
+        <w:rPr>
+          <w:rFonts w:eastAsia="Helvetica-Bold"/>
+          <w:sz w:val="28"/>
+          <w:szCs w:val="28"/>
+        </w:rPr>
+        <w:t>й</w:t>
+      </w:r>
+      <w:r>
+        <w:rPr>
+          <w:rFonts w:eastAsia="Helvetica-Bold"/>
+          <w:sz w:val="28"/>
+          <w:szCs w:val="28"/>
+          <w:lang w:val="en-US"/>
+        </w:rPr>
+        <w:t xml:space="preserve"> </w:t>
+      </w:r>
+      <w:proofErr w:type="spellStart"/>
+      <w:r>
+        <w:rPr>
+          <w:rFonts w:eastAsia="Helvetica-Bold"/>
+          <w:sz w:val="28"/>
+          <w:szCs w:val="28"/>
+          <w:lang w:val="en-US"/>
+        </w:rPr>
+        <w:t>байт</w:t>
       </w:r>
       <w:proofErr w:type="spellEnd"/>
       <w:r>
@@ -5900,6 +6211,7 @@
           <w:szCs w:val="28"/>
           <w:lang w:val="en-US"/>
         </w:rPr>
+        <w:lastRenderedPageBreak/>
         <w:t>Широкомовна</w:t>
       </w:r>
       <w:proofErr w:type="spellEnd"/>
@@ -5975,7 +6287,6 @@
           <w:szCs w:val="28"/>
           <w:lang w:val="en-US"/>
         </w:rPr>
-        <w:lastRenderedPageBreak/>
         <w:t>Кількість</w:t>
       </w:r>
       <w:proofErr w:type="spellEnd"/>
@@ -8244,6 +8555,7 @@
           <w:szCs w:val="28"/>
           <w:lang w:val="en-US"/>
         </w:rPr>
+        <w:lastRenderedPageBreak/>
         <w:t>Оптимальна</w:t>
       </w:r>
       <w:proofErr w:type="spellEnd"/>
@@ -8299,7 +8611,6 @@
           <w:szCs w:val="28"/>
           <w:lang w:val="en-US"/>
         </w:rPr>
-        <w:lastRenderedPageBreak/>
         <w:t>Оптимальний</w:t>
       </w:r>
       <w:proofErr w:type="spellEnd"/>

</xml_diff>